<commit_message>
replace class diagram image
</commit_message>
<xml_diff>
--- a/Report.docx
+++ b/Report.docx
@@ -204,7 +204,7 @@
                                     <pic:cNvPicPr/>
                                   </pic:nvPicPr>
                                   <pic:blipFill>
-                                    <a:blip r:embed="rId5">
+                                    <a:blip r:embed="rId6">
                                       <a:extLst>
                                         <a:ext uri="{28A0092B-C50C-407E-A947-70E740481C1C}">
                                           <a14:useLocalDpi xmlns:a14="http://schemas.microsoft.com/office/drawing/2010/main" val="0"/>
@@ -1212,16 +1212,18 @@
         <w:bidi/>
         <w:jc w:val="center"/>
         <w:rPr>
-          <w:rFonts w:asciiTheme="majorBidi" w:hAnsiTheme="majorBidi" w:cstheme="majorBidi" w:hint="cs"/>
-          <w:sz w:val="28"/>
-          <w:szCs w:val="28"/>
-          <w:rtl/>
-          <w:lang w:bidi="ar-SY"/>
-        </w:rPr>
-      </w:pPr>
-      <w:r>
-        <w:rPr>
-          <w:rFonts w:asciiTheme="majorBidi" w:hAnsiTheme="majorBidi" w:cstheme="majorBidi" w:hint="cs"/>
+          <w:rFonts w:asciiTheme="majorBidi" w:hAnsiTheme="majorBidi" w:cstheme="majorBidi"/>
+          <w:sz w:val="28"/>
+          <w:szCs w:val="28"/>
+          <w:rtl/>
+          <w:lang w:bidi="ar-SY"/>
+        </w:rPr>
+      </w:pPr>
+      <w:bookmarkStart w:id="0" w:name="_GoBack"/>
+      <w:bookmarkEnd w:id="0"/>
+      <w:r>
+        <w:rPr>
+          <w:rFonts w:asciiTheme="majorBidi" w:hAnsiTheme="majorBidi" w:cstheme="majorBidi"/>
           <w:noProof/>
           <w:sz w:val="28"/>
           <w:szCs w:val="28"/>
@@ -1229,9 +1231,9 @@
         </w:rPr>
         <w:drawing>
           <wp:inline distT="0" distB="0" distL="0" distR="0">
-            <wp:extent cx="4630655" cy="3493770"/>
+            <wp:extent cx="4162425" cy="3551847"/>
             <wp:effectExtent l="0" t="0" r="0" b="0"/>
-            <wp:docPr id="4" name="Picture 4"/>
+            <wp:docPr id="1" name="Picture 1"/>
             <wp:cNvGraphicFramePr>
               <a:graphicFrameLocks xmlns:a="http://schemas.openxmlformats.org/drawingml/2006/main" noChangeAspect="1"/>
             </wp:cNvGraphicFramePr>
@@ -1239,11 +1241,11 @@
               <a:graphicData uri="http://schemas.openxmlformats.org/drawingml/2006/picture">
                 <pic:pic xmlns:pic="http://schemas.openxmlformats.org/drawingml/2006/picture">
                   <pic:nvPicPr>
-                    <pic:cNvPr id="4" name="F70831B.tmp"/>
+                    <pic:cNvPr id="1" name="81C5E2C.tmp"/>
                     <pic:cNvPicPr/>
                   </pic:nvPicPr>
                   <pic:blipFill>
-                    <a:blip r:embed="rId6">
+                    <a:blip r:embed="rId7">
                       <a:extLst>
                         <a:ext uri="{28A0092B-C50C-407E-A947-70E740481C1C}">
                           <a14:useLocalDpi xmlns:a14="http://schemas.microsoft.com/office/drawing/2010/main" val="0"/>
@@ -1257,7 +1259,7 @@
                   <pic:spPr>
                     <a:xfrm>
                       <a:off x="0" y="0"/>
-                      <a:ext cx="4640510" cy="3501205"/>
+                      <a:ext cx="4169480" cy="3557867"/>
                     </a:xfrm>
                     <a:prstGeom prst="rect">
                       <a:avLst/>
@@ -1564,8 +1566,6 @@
         </w:rPr>
         <w:t>.</w:t>
       </w:r>
-      <w:bookmarkStart w:id="0" w:name="_GoBack"/>
-      <w:bookmarkEnd w:id="0"/>
     </w:p>
     <w:p>
       <w:pPr>
@@ -2066,6 +2066,7 @@
     <w:lsdException w:name="HTML Sample" w:semiHidden="1" w:unhideWhenUsed="1"/>
     <w:lsdException w:name="HTML Typewriter" w:semiHidden="1" w:unhideWhenUsed="1"/>
     <w:lsdException w:name="HTML Variable" w:semiHidden="1" w:unhideWhenUsed="1"/>
+    <w:lsdException w:name="Normal Table" w:semiHidden="1" w:unhideWhenUsed="1"/>
     <w:lsdException w:name="annotation subject" w:semiHidden="1" w:unhideWhenUsed="1"/>
     <w:lsdException w:name="No List" w:semiHidden="1" w:unhideWhenUsed="1"/>
     <w:lsdException w:name="Outline List 1" w:semiHidden="1" w:unhideWhenUsed="1"/>
@@ -2110,6 +2111,7 @@
     <w:lsdException w:name="Table Professional" w:semiHidden="1" w:unhideWhenUsed="1"/>
     <w:lsdException w:name="Table Subtle 1" w:semiHidden="1" w:unhideWhenUsed="1"/>
     <w:lsdException w:name="Table Subtle 2" w:semiHidden="1" w:unhideWhenUsed="1"/>
+    <w:lsdException w:name="Table Web 1" w:semiHidden="1" w:unhideWhenUsed="1"/>
     <w:lsdException w:name="Table Web 2" w:semiHidden="1" w:unhideWhenUsed="1"/>
     <w:lsdException w:name="Table Web 3" w:semiHidden="1" w:unhideWhenUsed="1"/>
     <w:lsdException w:name="Balloon Text" w:semiHidden="1" w:unhideWhenUsed="1"/>

</xml_diff>

<commit_message>
add question 2 answer
</commit_message>
<xml_diff>
--- a/Report.docx
+++ b/Report.docx
@@ -1219,8 +1219,6 @@
           <w:lang w:bidi="ar-SY"/>
         </w:rPr>
       </w:pPr>
-      <w:bookmarkStart w:id="0" w:name="_GoBack"/>
-      <w:bookmarkEnd w:id="0"/>
       <w:r>
         <w:rPr>
           <w:rFonts w:asciiTheme="majorBidi" w:hAnsiTheme="majorBidi" w:cstheme="majorBidi"/>
@@ -1420,6 +1418,7 @@
           <w:rFonts w:asciiTheme="majorBidi" w:hAnsiTheme="majorBidi" w:cstheme="majorBidi"/>
           <w:sz w:val="28"/>
           <w:szCs w:val="28"/>
+          <w:rtl/>
           <w:lang w:bidi="ar-SY"/>
         </w:rPr>
       </w:pPr>
@@ -1555,6 +1554,498 @@
           <w:lang w:bidi="ar-SY"/>
         </w:rPr>
         <w:t>Leaf</w:t>
+      </w:r>
+      <w:r>
+        <w:rPr>
+          <w:rFonts w:asciiTheme="majorBidi" w:hAnsiTheme="majorBidi" w:cstheme="majorBidi" w:hint="cs"/>
+          <w:sz w:val="28"/>
+          <w:szCs w:val="28"/>
+          <w:rtl/>
+          <w:lang w:bidi="ar-SY"/>
+        </w:rPr>
+        <w:t>.</w:t>
+      </w:r>
+    </w:p>
+    <w:p>
+      <w:pPr>
+        <w:rPr>
+          <w:rFonts w:asciiTheme="majorBidi" w:hAnsiTheme="majorBidi" w:cstheme="majorBidi"/>
+          <w:sz w:val="28"/>
+          <w:szCs w:val="28"/>
+          <w:rtl/>
+          <w:lang w:bidi="ar-SY"/>
+        </w:rPr>
+      </w:pPr>
+      <w:r>
+        <w:rPr>
+          <w:rFonts w:asciiTheme="majorBidi" w:hAnsiTheme="majorBidi" w:cstheme="majorBidi"/>
+          <w:sz w:val="28"/>
+          <w:szCs w:val="28"/>
+          <w:rtl/>
+          <w:lang w:bidi="ar-SY"/>
+        </w:rPr>
+        <w:br w:type="page"/>
+      </w:r>
+    </w:p>
+    <w:p>
+      <w:pPr>
+        <w:bidi/>
+        <w:rPr>
+          <w:b/>
+          <w:bCs/>
+          <w:sz w:val="32"/>
+          <w:szCs w:val="32"/>
+          <w:rtl/>
+          <w:lang w:bidi="ar-SY"/>
+        </w:rPr>
+      </w:pPr>
+      <w:r>
+        <w:rPr>
+          <w:rFonts w:hint="cs"/>
+          <w:b/>
+          <w:bCs/>
+          <w:sz w:val="32"/>
+          <w:szCs w:val="32"/>
+          <w:rtl/>
+          <w:lang w:bidi="ar-SY"/>
+        </w:rPr>
+        <w:lastRenderedPageBreak/>
+        <w:t xml:space="preserve">الطلب </w:t>
+      </w:r>
+      <w:r>
+        <w:rPr>
+          <w:rFonts w:hint="cs"/>
+          <w:b/>
+          <w:bCs/>
+          <w:sz w:val="32"/>
+          <w:szCs w:val="32"/>
+          <w:rtl/>
+          <w:lang w:bidi="ar-SY"/>
+        </w:rPr>
+        <w:t>الثاني</w:t>
+      </w:r>
+      <w:r>
+        <w:rPr>
+          <w:rFonts w:hint="cs"/>
+          <w:b/>
+          <w:bCs/>
+          <w:sz w:val="32"/>
+          <w:szCs w:val="32"/>
+          <w:rtl/>
+          <w:lang w:bidi="ar-SY"/>
+        </w:rPr>
+        <w:t>:</w:t>
+      </w:r>
+    </w:p>
+    <w:p>
+      <w:pPr>
+        <w:bidi/>
+        <w:jc w:val="both"/>
+        <w:rPr>
+          <w:rFonts w:ascii="Arial" w:hAnsi="Arial" w:cs="Arial" w:hint="cs"/>
+          <w:color w:val="000000"/>
+          <w:sz w:val="28"/>
+          <w:szCs w:val="28"/>
+          <w:rtl/>
+        </w:rPr>
+      </w:pPr>
+      <w:r>
+        <w:rPr>
+          <w:rFonts w:asciiTheme="majorBidi" w:hAnsiTheme="majorBidi" w:cstheme="majorBidi" w:hint="cs"/>
+          <w:sz w:val="28"/>
+          <w:szCs w:val="28"/>
+          <w:rtl/>
+          <w:lang w:bidi="ar-SY"/>
+        </w:rPr>
+        <w:t>النمط</w:t>
+      </w:r>
+      <w:r>
+        <w:rPr>
+          <w:rFonts w:asciiTheme="majorBidi" w:hAnsiTheme="majorBidi" w:cstheme="majorBidi"/>
+          <w:sz w:val="28"/>
+          <w:szCs w:val="28"/>
+          <w:lang w:bidi="ar-SY"/>
+        </w:rPr>
+        <w:t xml:space="preserve"> </w:t>
+      </w:r>
+      <w:r>
+        <w:rPr>
+          <w:rFonts w:asciiTheme="majorBidi" w:hAnsiTheme="majorBidi" w:cstheme="majorBidi" w:hint="cs"/>
+          <w:sz w:val="28"/>
+          <w:szCs w:val="28"/>
+          <w:rtl/>
+          <w:lang w:bidi="ar-SY"/>
+        </w:rPr>
+        <w:t xml:space="preserve">التصميم المستخدم هو </w:t>
+      </w:r>
+      <w:r>
+        <w:rPr>
+          <w:rFonts w:asciiTheme="majorBidi" w:hAnsiTheme="majorBidi" w:cstheme="majorBidi"/>
+          <w:sz w:val="28"/>
+          <w:szCs w:val="28"/>
+          <w:lang w:bidi="ar-SY"/>
+        </w:rPr>
+        <w:t>Adapter</w:t>
+      </w:r>
+      <w:r>
+        <w:rPr>
+          <w:rFonts w:asciiTheme="majorBidi" w:hAnsiTheme="majorBidi" w:cstheme="majorBidi" w:hint="cs"/>
+          <w:sz w:val="28"/>
+          <w:szCs w:val="28"/>
+          <w:rtl/>
+          <w:lang w:bidi="ar-SY"/>
+        </w:rPr>
+        <w:t xml:space="preserve"> لأن المكتبة الخارجية تقدم لنا الوظيفة </w:t>
+      </w:r>
+      <w:r>
+        <w:rPr>
+          <w:rFonts w:asciiTheme="majorBidi" w:hAnsiTheme="majorBidi" w:cstheme="majorBidi"/>
+          <w:sz w:val="28"/>
+          <w:szCs w:val="28"/>
+          <w:lang w:bidi="ar-SY"/>
+        </w:rPr>
+        <w:t>(Functionally)</w:t>
+      </w:r>
+      <w:r>
+        <w:rPr>
+          <w:rFonts w:asciiTheme="majorBidi" w:hAnsiTheme="majorBidi" w:cstheme="majorBidi" w:hint="cs"/>
+          <w:sz w:val="28"/>
+          <w:szCs w:val="28"/>
+          <w:rtl/>
+          <w:lang w:bidi="ar-SY"/>
+        </w:rPr>
+        <w:t xml:space="preserve"> التي نريدها ولكن الواجهة </w:t>
+      </w:r>
+      <w:r>
+        <w:rPr>
+          <w:rFonts w:asciiTheme="majorBidi" w:hAnsiTheme="majorBidi" w:cstheme="majorBidi"/>
+          <w:sz w:val="28"/>
+          <w:szCs w:val="28"/>
+          <w:lang w:bidi="ar-SY"/>
+        </w:rPr>
+        <w:t>(Interface)</w:t>
+      </w:r>
+      <w:r>
+        <w:rPr>
+          <w:rFonts w:asciiTheme="majorBidi" w:hAnsiTheme="majorBidi" w:cstheme="majorBidi" w:hint="cs"/>
+          <w:sz w:val="28"/>
+          <w:szCs w:val="28"/>
+          <w:rtl/>
+          <w:lang w:bidi="ar-SY"/>
+        </w:rPr>
+        <w:t xml:space="preserve"> التي تقدمها </w:t>
+      </w:r>
+      <w:r>
+        <w:rPr>
+          <w:rFonts w:asciiTheme="majorBidi" w:hAnsiTheme="majorBidi" w:cstheme="majorBidi" w:hint="cs"/>
+          <w:sz w:val="28"/>
+          <w:szCs w:val="28"/>
+          <w:rtl/>
+          <w:lang w:bidi="ar-SY"/>
+        </w:rPr>
+        <w:t xml:space="preserve">لا تناسب احتياجاتنا. </w:t>
+      </w:r>
+      <w:r>
+        <w:rPr>
+          <w:rFonts w:ascii="Arial" w:hAnsi="Arial" w:cs="Arial"/>
+          <w:color w:val="000000"/>
+          <w:sz w:val="28"/>
+          <w:szCs w:val="28"/>
+          <w:rtl/>
+        </w:rPr>
+        <w:t>اخترنا هذا النم</w:t>
+      </w:r>
+      <w:r>
+        <w:rPr>
+          <w:rFonts w:ascii="Arial" w:hAnsi="Arial" w:cs="Arial"/>
+          <w:color w:val="000000"/>
+          <w:sz w:val="28"/>
+          <w:szCs w:val="28"/>
+          <w:rtl/>
+        </w:rPr>
+        <w:t>ط لأنه مرن وعمله هو الربط</w:t>
+      </w:r>
+      <w:r>
+        <w:rPr>
+          <w:rFonts w:ascii="Arial" w:hAnsi="Arial" w:cs="Arial" w:hint="cs"/>
+          <w:color w:val="000000"/>
+          <w:sz w:val="28"/>
+          <w:szCs w:val="28"/>
+          <w:rtl/>
+        </w:rPr>
+        <w:t xml:space="preserve"> </w:t>
+      </w:r>
+      <w:r>
+        <w:rPr>
+          <w:rFonts w:ascii="Arial" w:hAnsi="Arial" w:cs="Arial"/>
+          <w:color w:val="000000"/>
+          <w:sz w:val="28"/>
+          <w:szCs w:val="28"/>
+          <w:rtl/>
+        </w:rPr>
+        <w:t>وتسهيل التواصل مع الأنظمة وليس التعامل مع النظام</w:t>
+      </w:r>
+      <w:r>
+        <w:rPr>
+          <w:rFonts w:ascii="Arial" w:hAnsi="Arial" w:cs="Arial" w:hint="cs"/>
+          <w:color w:val="000000"/>
+          <w:sz w:val="28"/>
+          <w:szCs w:val="28"/>
+          <w:rtl/>
+        </w:rPr>
+        <w:t xml:space="preserve"> </w:t>
+      </w:r>
+      <w:r>
+        <w:rPr>
+          <w:rFonts w:ascii="Arial" w:hAnsi="Arial" w:cs="Arial"/>
+          <w:color w:val="000000"/>
+          <w:sz w:val="28"/>
+          <w:szCs w:val="28"/>
+          <w:rtl/>
+        </w:rPr>
+        <w:t>السابق بطريقة تنفيذ جديدة</w:t>
+      </w:r>
+      <w:r>
+        <w:rPr>
+          <w:rFonts w:ascii="Arial" w:hAnsi="Arial" w:cs="Arial" w:hint="cs"/>
+          <w:color w:val="000000"/>
+          <w:sz w:val="28"/>
+          <w:szCs w:val="28"/>
+          <w:rtl/>
+        </w:rPr>
+        <w:t>.</w:t>
+      </w:r>
+    </w:p>
+    <w:p>
+      <w:pPr>
+        <w:bidi/>
+        <w:jc w:val="both"/>
+        <w:rPr>
+          <w:rFonts w:asciiTheme="majorBidi" w:hAnsiTheme="majorBidi" w:cstheme="majorBidi" w:hint="cs"/>
+          <w:sz w:val="28"/>
+          <w:szCs w:val="28"/>
+          <w:rtl/>
+          <w:lang w:bidi="ar-SY"/>
+        </w:rPr>
+      </w:pPr>
+      <w:r>
+        <w:rPr>
+          <w:rFonts w:asciiTheme="majorBidi" w:hAnsiTheme="majorBidi" w:cstheme="majorBidi" w:hint="cs"/>
+          <w:sz w:val="28"/>
+          <w:szCs w:val="28"/>
+          <w:rtl/>
+          <w:lang w:bidi="ar-SY"/>
+        </w:rPr>
+        <w:t>بحسب ما سبق</w:t>
+      </w:r>
+      <w:r>
+        <w:rPr>
+          <w:rFonts w:asciiTheme="majorBidi" w:hAnsiTheme="majorBidi" w:cstheme="majorBidi"/>
+          <w:sz w:val="28"/>
+          <w:szCs w:val="28"/>
+          <w:lang w:bidi="ar-SY"/>
+        </w:rPr>
+        <w:t xml:space="preserve"> </w:t>
+      </w:r>
+      <w:r>
+        <w:rPr>
+          <w:rFonts w:asciiTheme="majorBidi" w:hAnsiTheme="majorBidi" w:cstheme="majorBidi" w:hint="cs"/>
+          <w:sz w:val="28"/>
+          <w:szCs w:val="28"/>
+          <w:rtl/>
+          <w:lang w:bidi="ar-SY"/>
+        </w:rPr>
+        <w:t>يكون مخطط الصفوف</w:t>
+      </w:r>
+      <w:r>
+        <w:rPr>
+          <w:rFonts w:asciiTheme="majorBidi" w:hAnsiTheme="majorBidi" w:cstheme="majorBidi" w:hint="cs"/>
+          <w:sz w:val="28"/>
+          <w:szCs w:val="28"/>
+          <w:rtl/>
+          <w:lang w:bidi="ar-SY"/>
+        </w:rPr>
+        <w:t xml:space="preserve"> كما يلي:</w:t>
+      </w:r>
+    </w:p>
+    <w:p>
+      <w:pPr>
+        <w:bidi/>
+        <w:jc w:val="center"/>
+        <w:rPr>
+          <w:rFonts w:asciiTheme="majorBidi" w:hAnsiTheme="majorBidi" w:cstheme="majorBidi"/>
+          <w:sz w:val="28"/>
+          <w:szCs w:val="28"/>
+          <w:lang w:bidi="ar-SY"/>
+        </w:rPr>
+      </w:pPr>
+      <w:bookmarkStart w:id="0" w:name="_GoBack"/>
+      <w:bookmarkEnd w:id="0"/>
+      <w:r>
+        <w:rPr>
+          <w:rFonts w:asciiTheme="majorBidi" w:hAnsiTheme="majorBidi" w:cstheme="majorBidi"/>
+          <w:noProof/>
+          <w:sz w:val="28"/>
+          <w:szCs w:val="28"/>
+        </w:rPr>
+        <w:drawing>
+          <wp:inline distT="0" distB="0" distL="0" distR="0">
+            <wp:extent cx="3950486" cy="2716758"/>
+            <wp:effectExtent l="0" t="0" r="0" b="7620"/>
+            <wp:docPr id="5" name="Picture 5"/>
+            <wp:cNvGraphicFramePr>
+              <a:graphicFrameLocks xmlns:a="http://schemas.openxmlformats.org/drawingml/2006/main" noChangeAspect="1"/>
+            </wp:cNvGraphicFramePr>
+            <a:graphic xmlns:a="http://schemas.openxmlformats.org/drawingml/2006/main">
+              <a:graphicData uri="http://schemas.openxmlformats.org/drawingml/2006/picture">
+                <pic:pic xmlns:pic="http://schemas.openxmlformats.org/drawingml/2006/picture">
+                  <pic:nvPicPr>
+                    <pic:cNvPr id="5" name="81C7D25.tmp"/>
+                    <pic:cNvPicPr/>
+                  </pic:nvPicPr>
+                  <pic:blipFill>
+                    <a:blip r:embed="rId8">
+                      <a:extLst>
+                        <a:ext uri="{28A0092B-C50C-407E-A947-70E740481C1C}">
+                          <a14:useLocalDpi xmlns:a14="http://schemas.microsoft.com/office/drawing/2010/main" val="0"/>
+                        </a:ext>
+                      </a:extLst>
+                    </a:blip>
+                    <a:stretch>
+                      <a:fillRect/>
+                    </a:stretch>
+                  </pic:blipFill>
+                  <pic:spPr>
+                    <a:xfrm>
+                      <a:off x="0" y="0"/>
+                      <a:ext cx="3964534" cy="2726419"/>
+                    </a:xfrm>
+                    <a:prstGeom prst="rect">
+                      <a:avLst/>
+                    </a:prstGeom>
+                  </pic:spPr>
+                </pic:pic>
+              </a:graphicData>
+            </a:graphic>
+          </wp:inline>
+        </w:drawing>
+      </w:r>
+    </w:p>
+    <w:p>
+      <w:pPr>
+        <w:bidi/>
+        <w:jc w:val="both"/>
+        <w:rPr>
+          <w:rFonts w:asciiTheme="majorBidi" w:hAnsiTheme="majorBidi" w:cstheme="majorBidi"/>
+          <w:sz w:val="28"/>
+          <w:szCs w:val="28"/>
+          <w:lang w:bidi="ar-SY"/>
+        </w:rPr>
+      </w:pPr>
+      <w:r>
+        <w:rPr>
+          <w:rFonts w:asciiTheme="majorBidi" w:hAnsiTheme="majorBidi" w:cstheme="majorBidi" w:hint="cs"/>
+          <w:sz w:val="28"/>
+          <w:szCs w:val="28"/>
+          <w:rtl/>
+          <w:lang w:bidi="ar-SY"/>
+        </w:rPr>
+        <w:t xml:space="preserve">الواجهة </w:t>
+      </w:r>
+      <w:r>
+        <w:rPr>
+          <w:rFonts w:asciiTheme="majorBidi" w:hAnsiTheme="majorBidi" w:cstheme="majorBidi"/>
+          <w:sz w:val="28"/>
+          <w:szCs w:val="28"/>
+          <w:lang w:bidi="ar-SY"/>
+        </w:rPr>
+        <w:t>AdvanceCalendarInterface</w:t>
+      </w:r>
+      <w:r>
+        <w:rPr>
+          <w:rFonts w:asciiTheme="majorBidi" w:hAnsiTheme="majorBidi" w:cstheme="majorBidi" w:hint="cs"/>
+          <w:sz w:val="28"/>
+          <w:szCs w:val="28"/>
+          <w:rtl/>
+          <w:lang w:bidi="ar-SY"/>
+        </w:rPr>
+        <w:t xml:space="preserve"> تعرف الطريقة التي تناسب احتياجاتنا، الصف </w:t>
+      </w:r>
+      <w:r>
+        <w:rPr>
+          <w:rFonts w:asciiTheme="majorBidi" w:hAnsiTheme="majorBidi" w:cstheme="majorBidi"/>
+          <w:sz w:val="28"/>
+          <w:szCs w:val="28"/>
+          <w:lang w:bidi="ar-SY"/>
+        </w:rPr>
+        <w:t>AdvanceCalendear</w:t>
+      </w:r>
+      <w:r>
+        <w:rPr>
+          <w:rFonts w:asciiTheme="majorBidi" w:hAnsiTheme="majorBidi" w:cstheme="majorBidi" w:hint="cs"/>
+          <w:sz w:val="28"/>
+          <w:szCs w:val="28"/>
+          <w:rtl/>
+          <w:lang w:bidi="ar-SY"/>
+        </w:rPr>
+        <w:t xml:space="preserve"> طبق الواجهة السابقة وهو </w:t>
+      </w:r>
+      <w:r>
+        <w:rPr>
+          <w:rFonts w:asciiTheme="majorBidi" w:hAnsiTheme="majorBidi" w:cstheme="majorBidi"/>
+          <w:sz w:val="28"/>
+          <w:szCs w:val="28"/>
+          <w:lang w:bidi="ar-SY"/>
+        </w:rPr>
+        <w:t>Adapter</w:t>
+      </w:r>
+      <w:r>
+        <w:rPr>
+          <w:rFonts w:asciiTheme="majorBidi" w:hAnsiTheme="majorBidi" w:cstheme="majorBidi" w:hint="cs"/>
+          <w:sz w:val="28"/>
+          <w:szCs w:val="28"/>
+          <w:rtl/>
+          <w:lang w:bidi="ar-SY"/>
+        </w:rPr>
+        <w:t xml:space="preserve">، الواجهة </w:t>
+      </w:r>
+      <w:r>
+        <w:rPr>
+          <w:rFonts w:asciiTheme="majorBidi" w:hAnsiTheme="majorBidi" w:cstheme="majorBidi"/>
+          <w:sz w:val="28"/>
+          <w:szCs w:val="28"/>
+          <w:lang w:bidi="ar-SY"/>
+        </w:rPr>
+        <w:t>External Calendar</w:t>
+      </w:r>
+      <w:r>
+        <w:rPr>
+          <w:rFonts w:asciiTheme="majorBidi" w:hAnsiTheme="majorBidi" w:cstheme="majorBidi" w:hint="cs"/>
+          <w:sz w:val="28"/>
+          <w:szCs w:val="28"/>
+          <w:rtl/>
+          <w:lang w:bidi="ar-SY"/>
+        </w:rPr>
+        <w:t xml:space="preserve"> هو واجهة المكتبة الخارجية </w:t>
+      </w:r>
+      <w:r>
+        <w:rPr>
+          <w:rFonts w:asciiTheme="majorBidi" w:hAnsiTheme="majorBidi" w:cstheme="majorBidi" w:hint="cs"/>
+          <w:sz w:val="28"/>
+          <w:szCs w:val="28"/>
+          <w:rtl/>
+          <w:lang w:bidi="ar-SY"/>
+        </w:rPr>
+        <w:t xml:space="preserve">وهي </w:t>
+      </w:r>
+      <w:r>
+        <w:rPr>
+          <w:rFonts w:asciiTheme="majorBidi" w:hAnsiTheme="majorBidi" w:cstheme="majorBidi"/>
+          <w:sz w:val="28"/>
+          <w:szCs w:val="28"/>
+          <w:lang w:bidi="ar-SY"/>
+        </w:rPr>
+        <w:t>Adaptee</w:t>
       </w:r>
       <w:r>
         <w:rPr>

</xml_diff>

<commit_message>
add question 3 answer
</commit_message>
<xml_diff>
--- a/Report.docx
+++ b/Report.docx
@@ -1642,108 +1642,128 @@
         <w:bidi/>
         <w:jc w:val="both"/>
         <w:rPr>
+          <w:rFonts w:ascii="Arial" w:hAnsi="Arial" w:cs="Arial"/>
+          <w:color w:val="000000"/>
+          <w:sz w:val="28"/>
+          <w:szCs w:val="28"/>
+          <w:rtl/>
+        </w:rPr>
+      </w:pPr>
+      <w:r>
+        <w:rPr>
+          <w:rFonts w:asciiTheme="majorBidi" w:hAnsiTheme="majorBidi" w:cstheme="majorBidi" w:hint="cs"/>
+          <w:sz w:val="28"/>
+          <w:szCs w:val="28"/>
+          <w:rtl/>
+          <w:lang w:bidi="ar-SY"/>
+        </w:rPr>
+        <w:t>النمط</w:t>
+      </w:r>
+      <w:r>
+        <w:rPr>
+          <w:rFonts w:asciiTheme="majorBidi" w:hAnsiTheme="majorBidi" w:cstheme="majorBidi"/>
+          <w:sz w:val="28"/>
+          <w:szCs w:val="28"/>
+          <w:lang w:bidi="ar-SY"/>
+        </w:rPr>
+        <w:t xml:space="preserve"> </w:t>
+      </w:r>
+      <w:r>
+        <w:rPr>
+          <w:rFonts w:asciiTheme="majorBidi" w:hAnsiTheme="majorBidi" w:cstheme="majorBidi" w:hint="cs"/>
+          <w:sz w:val="28"/>
+          <w:szCs w:val="28"/>
+          <w:rtl/>
+          <w:lang w:bidi="ar-SY"/>
+        </w:rPr>
+        <w:t xml:space="preserve">التصميم المستخدم هو </w:t>
+      </w:r>
+      <w:r>
+        <w:rPr>
+          <w:rFonts w:asciiTheme="majorBidi" w:hAnsiTheme="majorBidi" w:cstheme="majorBidi"/>
+          <w:sz w:val="28"/>
+          <w:szCs w:val="28"/>
+          <w:lang w:bidi="ar-SY"/>
+        </w:rPr>
+        <w:t>Adapter</w:t>
+      </w:r>
+      <w:r>
+        <w:rPr>
+          <w:rFonts w:asciiTheme="majorBidi" w:hAnsiTheme="majorBidi" w:cstheme="majorBidi" w:hint="cs"/>
+          <w:sz w:val="28"/>
+          <w:szCs w:val="28"/>
+          <w:rtl/>
+          <w:lang w:bidi="ar-SY"/>
+        </w:rPr>
+        <w:t xml:space="preserve"> لأن المكتبة الخارجية تقدم لنا الوظيفة </w:t>
+      </w:r>
+      <w:r>
+        <w:rPr>
+          <w:rFonts w:asciiTheme="majorBidi" w:hAnsiTheme="majorBidi" w:cstheme="majorBidi"/>
+          <w:sz w:val="28"/>
+          <w:szCs w:val="28"/>
+          <w:lang w:bidi="ar-SY"/>
+        </w:rPr>
+        <w:t>(Functionally)</w:t>
+      </w:r>
+      <w:r>
+        <w:rPr>
+          <w:rFonts w:asciiTheme="majorBidi" w:hAnsiTheme="majorBidi" w:cstheme="majorBidi" w:hint="cs"/>
+          <w:sz w:val="28"/>
+          <w:szCs w:val="28"/>
+          <w:rtl/>
+          <w:lang w:bidi="ar-SY"/>
+        </w:rPr>
+        <w:t xml:space="preserve"> التي نريدها ولكن الواجهة </w:t>
+      </w:r>
+      <w:r>
+        <w:rPr>
+          <w:rFonts w:asciiTheme="majorBidi" w:hAnsiTheme="majorBidi" w:cstheme="majorBidi"/>
+          <w:sz w:val="28"/>
+          <w:szCs w:val="28"/>
+          <w:lang w:bidi="ar-SY"/>
+        </w:rPr>
+        <w:t>(Interface)</w:t>
+      </w:r>
+      <w:r>
+        <w:rPr>
+          <w:rFonts w:asciiTheme="majorBidi" w:hAnsiTheme="majorBidi" w:cstheme="majorBidi" w:hint="cs"/>
+          <w:sz w:val="28"/>
+          <w:szCs w:val="28"/>
+          <w:rtl/>
+          <w:lang w:bidi="ar-SY"/>
+        </w:rPr>
+        <w:t xml:space="preserve"> التي تقدمها </w:t>
+      </w:r>
+      <w:r>
+        <w:rPr>
+          <w:rFonts w:asciiTheme="majorBidi" w:hAnsiTheme="majorBidi" w:cstheme="majorBidi" w:hint="cs"/>
+          <w:sz w:val="28"/>
+          <w:szCs w:val="28"/>
+          <w:rtl/>
+          <w:lang w:bidi="ar-SY"/>
+        </w:rPr>
+        <w:t xml:space="preserve">لا تناسب احتياجاتنا. </w:t>
+      </w:r>
+      <w:r>
+        <w:rPr>
+          <w:rFonts w:ascii="Arial" w:hAnsi="Arial" w:cs="Arial"/>
+          <w:color w:val="000000"/>
+          <w:sz w:val="28"/>
+          <w:szCs w:val="28"/>
+          <w:rtl/>
+        </w:rPr>
+        <w:t>اخترنا هذا النمط لأنه مرن وعمله هو الربط</w:t>
+      </w:r>
+      <w:r>
+        <w:rPr>
           <w:rFonts w:ascii="Arial" w:hAnsi="Arial" w:cs="Arial" w:hint="cs"/>
           <w:color w:val="000000"/>
           <w:sz w:val="28"/>
           <w:szCs w:val="28"/>
           <w:rtl/>
         </w:rPr>
-      </w:pPr>
-      <w:r>
-        <w:rPr>
-          <w:rFonts w:asciiTheme="majorBidi" w:hAnsiTheme="majorBidi" w:cstheme="majorBidi" w:hint="cs"/>
-          <w:sz w:val="28"/>
-          <w:szCs w:val="28"/>
-          <w:rtl/>
-          <w:lang w:bidi="ar-SY"/>
-        </w:rPr>
-        <w:t>النمط</w:t>
-      </w:r>
-      <w:r>
-        <w:rPr>
-          <w:rFonts w:asciiTheme="majorBidi" w:hAnsiTheme="majorBidi" w:cstheme="majorBidi"/>
-          <w:sz w:val="28"/>
-          <w:szCs w:val="28"/>
-          <w:lang w:bidi="ar-SY"/>
-        </w:rPr>
         <w:t xml:space="preserve"> </w:t>
-      </w:r>
-      <w:r>
-        <w:rPr>
-          <w:rFonts w:asciiTheme="majorBidi" w:hAnsiTheme="majorBidi" w:cstheme="majorBidi" w:hint="cs"/>
-          <w:sz w:val="28"/>
-          <w:szCs w:val="28"/>
-          <w:rtl/>
-          <w:lang w:bidi="ar-SY"/>
-        </w:rPr>
-        <w:t xml:space="preserve">التصميم المستخدم هو </w:t>
-      </w:r>
-      <w:r>
-        <w:rPr>
-          <w:rFonts w:asciiTheme="majorBidi" w:hAnsiTheme="majorBidi" w:cstheme="majorBidi"/>
-          <w:sz w:val="28"/>
-          <w:szCs w:val="28"/>
-          <w:lang w:bidi="ar-SY"/>
-        </w:rPr>
-        <w:t>Adapter</w:t>
-      </w:r>
-      <w:r>
-        <w:rPr>
-          <w:rFonts w:asciiTheme="majorBidi" w:hAnsiTheme="majorBidi" w:cstheme="majorBidi" w:hint="cs"/>
-          <w:sz w:val="28"/>
-          <w:szCs w:val="28"/>
-          <w:rtl/>
-          <w:lang w:bidi="ar-SY"/>
-        </w:rPr>
-        <w:t xml:space="preserve"> لأن المكتبة الخارجية تقدم لنا الوظيفة </w:t>
-      </w:r>
-      <w:r>
-        <w:rPr>
-          <w:rFonts w:asciiTheme="majorBidi" w:hAnsiTheme="majorBidi" w:cstheme="majorBidi"/>
-          <w:sz w:val="28"/>
-          <w:szCs w:val="28"/>
-          <w:lang w:bidi="ar-SY"/>
-        </w:rPr>
-        <w:t>(Functionally)</w:t>
-      </w:r>
-      <w:r>
-        <w:rPr>
-          <w:rFonts w:asciiTheme="majorBidi" w:hAnsiTheme="majorBidi" w:cstheme="majorBidi" w:hint="cs"/>
-          <w:sz w:val="28"/>
-          <w:szCs w:val="28"/>
-          <w:rtl/>
-          <w:lang w:bidi="ar-SY"/>
-        </w:rPr>
-        <w:t xml:space="preserve"> التي نريدها ولكن الواجهة </w:t>
-      </w:r>
-      <w:r>
-        <w:rPr>
-          <w:rFonts w:asciiTheme="majorBidi" w:hAnsiTheme="majorBidi" w:cstheme="majorBidi"/>
-          <w:sz w:val="28"/>
-          <w:szCs w:val="28"/>
-          <w:lang w:bidi="ar-SY"/>
-        </w:rPr>
-        <w:t>(Interface)</w:t>
-      </w:r>
-      <w:r>
-        <w:rPr>
-          <w:rFonts w:asciiTheme="majorBidi" w:hAnsiTheme="majorBidi" w:cstheme="majorBidi" w:hint="cs"/>
-          <w:sz w:val="28"/>
-          <w:szCs w:val="28"/>
-          <w:rtl/>
-          <w:lang w:bidi="ar-SY"/>
-        </w:rPr>
-        <w:t xml:space="preserve"> التي تقدمها </w:t>
-      </w:r>
-      <w:r>
-        <w:rPr>
-          <w:rFonts w:asciiTheme="majorBidi" w:hAnsiTheme="majorBidi" w:cstheme="majorBidi" w:hint="cs"/>
-          <w:sz w:val="28"/>
-          <w:szCs w:val="28"/>
-          <w:rtl/>
-          <w:lang w:bidi="ar-SY"/>
-        </w:rPr>
-        <w:t xml:space="preserve">لا تناسب احتياجاتنا. </w:t>
       </w:r>
       <w:r>
         <w:rPr>
@@ -1753,7 +1773,17 @@
           <w:szCs w:val="28"/>
           <w:rtl/>
         </w:rPr>
-        <w:t>اخترنا هذا النم</w:t>
+        <w:t>وتسهيل التواصل مع الأنظمة وليس التعامل مع النظام</w:t>
+      </w:r>
+      <w:r>
+        <w:rPr>
+          <w:rFonts w:ascii="Arial" w:hAnsi="Arial" w:cs="Arial" w:hint="cs"/>
+          <w:color w:val="000000"/>
+          <w:sz w:val="28"/>
+          <w:szCs w:val="28"/>
+          <w:rtl/>
+        </w:rPr>
+        <w:t xml:space="preserve"> </w:t>
       </w:r>
       <w:r>
         <w:rPr>
@@ -1763,7 +1793,7 @@
           <w:szCs w:val="28"/>
           <w:rtl/>
         </w:rPr>
-        <w:t>ط لأنه مرن وعمله هو الربط</w:t>
+        <w:t>السابق بطريقة تنفيذ جديدة</w:t>
       </w:r>
       <w:r>
         <w:rPr>
@@ -1773,46 +1803,6 @@
           <w:szCs w:val="28"/>
           <w:rtl/>
         </w:rPr>
-        <w:t xml:space="preserve"> </w:t>
-      </w:r>
-      <w:r>
-        <w:rPr>
-          <w:rFonts w:ascii="Arial" w:hAnsi="Arial" w:cs="Arial"/>
-          <w:color w:val="000000"/>
-          <w:sz w:val="28"/>
-          <w:szCs w:val="28"/>
-          <w:rtl/>
-        </w:rPr>
-        <w:t>وتسهيل التواصل مع الأنظمة وليس التعامل مع النظام</w:t>
-      </w:r>
-      <w:r>
-        <w:rPr>
-          <w:rFonts w:ascii="Arial" w:hAnsi="Arial" w:cs="Arial" w:hint="cs"/>
-          <w:color w:val="000000"/>
-          <w:sz w:val="28"/>
-          <w:szCs w:val="28"/>
-          <w:rtl/>
-        </w:rPr>
-        <w:t xml:space="preserve"> </w:t>
-      </w:r>
-      <w:r>
-        <w:rPr>
-          <w:rFonts w:ascii="Arial" w:hAnsi="Arial" w:cs="Arial"/>
-          <w:color w:val="000000"/>
-          <w:sz w:val="28"/>
-          <w:szCs w:val="28"/>
-          <w:rtl/>
-        </w:rPr>
-        <w:t>السابق بطريقة تنفيذ جديدة</w:t>
-      </w:r>
-      <w:r>
-        <w:rPr>
-          <w:rFonts w:ascii="Arial" w:hAnsi="Arial" w:cs="Arial" w:hint="cs"/>
-          <w:color w:val="000000"/>
-          <w:sz w:val="28"/>
-          <w:szCs w:val="28"/>
-          <w:rtl/>
-        </w:rPr>
         <w:t>.</w:t>
       </w:r>
     </w:p>
@@ -1821,7 +1811,7 @@
         <w:bidi/>
         <w:jc w:val="both"/>
         <w:rPr>
-          <w:rFonts w:asciiTheme="majorBidi" w:hAnsiTheme="majorBidi" w:cstheme="majorBidi" w:hint="cs"/>
+          <w:rFonts w:asciiTheme="majorBidi" w:hAnsiTheme="majorBidi" w:cstheme="majorBidi"/>
           <w:sz w:val="28"/>
           <w:szCs w:val="28"/>
           <w:rtl/>
@@ -1855,17 +1845,7 @@
           <w:rtl/>
           <w:lang w:bidi="ar-SY"/>
         </w:rPr>
-        <w:t>يكون مخطط الصفوف</w:t>
-      </w:r>
-      <w:r>
-        <w:rPr>
-          <w:rFonts w:asciiTheme="majorBidi" w:hAnsiTheme="majorBidi" w:cstheme="majorBidi" w:hint="cs"/>
-          <w:sz w:val="28"/>
-          <w:szCs w:val="28"/>
-          <w:rtl/>
-          <w:lang w:bidi="ar-SY"/>
-        </w:rPr>
-        <w:t xml:space="preserve"> كما يلي:</w:t>
+        <w:t>يكون مخطط الصفوف كما يلي:</w:t>
       </w:r>
     </w:p>
     <w:p>
@@ -1879,8 +1859,6 @@
           <w:lang w:bidi="ar-SY"/>
         </w:rPr>
       </w:pPr>
-      <w:bookmarkStart w:id="0" w:name="_GoBack"/>
-      <w:bookmarkEnd w:id="0"/>
       <w:r>
         <w:rPr>
           <w:rFonts w:asciiTheme="majorBidi" w:hAnsiTheme="majorBidi" w:cstheme="majorBidi"/>
@@ -1939,6 +1917,7 @@
           <w:rFonts w:asciiTheme="majorBidi" w:hAnsiTheme="majorBidi" w:cstheme="majorBidi"/>
           <w:sz w:val="28"/>
           <w:szCs w:val="28"/>
+          <w:rtl/>
           <w:lang w:bidi="ar-SY"/>
         </w:rPr>
       </w:pPr>
@@ -2060,16 +2039,373 @@
     </w:p>
     <w:p>
       <w:pPr>
+        <w:rPr>
+          <w:rFonts w:asciiTheme="majorBidi" w:hAnsiTheme="majorBidi" w:cstheme="majorBidi"/>
+          <w:sz w:val="28"/>
+          <w:szCs w:val="28"/>
+          <w:rtl/>
+          <w:lang w:bidi="ar-SY"/>
+        </w:rPr>
+      </w:pPr>
+      <w:r>
+        <w:rPr>
+          <w:rFonts w:asciiTheme="majorBidi" w:hAnsiTheme="majorBidi" w:cstheme="majorBidi"/>
+          <w:sz w:val="28"/>
+          <w:szCs w:val="28"/>
+          <w:rtl/>
+          <w:lang w:bidi="ar-SY"/>
+        </w:rPr>
+        <w:br w:type="page"/>
+      </w:r>
+    </w:p>
+    <w:p>
+      <w:pPr>
+        <w:bidi/>
+        <w:rPr>
+          <w:b/>
+          <w:bCs/>
+          <w:sz w:val="32"/>
+          <w:szCs w:val="32"/>
+          <w:lang w:bidi="ar-SY"/>
+        </w:rPr>
+      </w:pPr>
+      <w:r>
+        <w:rPr>
+          <w:rFonts w:hint="cs"/>
+          <w:b/>
+          <w:bCs/>
+          <w:sz w:val="32"/>
+          <w:szCs w:val="32"/>
+          <w:rtl/>
+          <w:lang w:bidi="ar-SY"/>
+        </w:rPr>
+        <w:lastRenderedPageBreak/>
+        <w:t xml:space="preserve">الطلب </w:t>
+      </w:r>
+      <w:r>
+        <w:rPr>
+          <w:rFonts w:hint="cs"/>
+          <w:b/>
+          <w:bCs/>
+          <w:sz w:val="32"/>
+          <w:szCs w:val="32"/>
+          <w:rtl/>
+          <w:lang w:bidi="ar-SY"/>
+        </w:rPr>
+        <w:t>الثالث</w:t>
+      </w:r>
+      <w:r>
+        <w:rPr>
+          <w:rFonts w:hint="cs"/>
+          <w:b/>
+          <w:bCs/>
+          <w:sz w:val="32"/>
+          <w:szCs w:val="32"/>
+          <w:rtl/>
+          <w:lang w:bidi="ar-SY"/>
+        </w:rPr>
+        <w:t>:</w:t>
+      </w:r>
+    </w:p>
+    <w:p>
+      <w:pPr>
         <w:pStyle w:val="ListParagraph"/>
         <w:bidi/>
+        <w:ind w:left="0"/>
+        <w:jc w:val="both"/>
+        <w:rPr>
+          <w:rFonts w:ascii="Arial" w:hAnsi="Arial" w:cs="Arial"/>
+          <w:color w:val="000000"/>
+          <w:sz w:val="28"/>
+          <w:szCs w:val="28"/>
+          <w:rtl/>
+        </w:rPr>
+      </w:pPr>
+      <w:r>
+        <w:rPr>
+          <w:rFonts w:ascii="Arial" w:hAnsi="Arial" w:cs="Arial"/>
+          <w:color w:val="000000"/>
+          <w:sz w:val="28"/>
+          <w:szCs w:val="28"/>
+          <w:rtl/>
+        </w:rPr>
+        <w:t xml:space="preserve">النمط المستخدم في هذا الطلب هو من نوع </w:t>
+      </w:r>
+      <w:r>
+        <w:rPr>
+          <w:rFonts w:ascii="Calibri" w:hAnsi="Calibri" w:cs="Arial"/>
+          <w:color w:val="000000"/>
+          <w:sz w:val="28"/>
+          <w:szCs w:val="28"/>
+        </w:rPr>
+        <w:t>Singleton</w:t>
+      </w:r>
+      <w:r>
+        <w:rPr>
+          <w:rFonts w:ascii="Calibri" w:hAnsi="Calibri" w:cs="Arial" w:hint="cs"/>
+          <w:color w:val="000000"/>
+          <w:sz w:val="28"/>
+          <w:szCs w:val="28"/>
+          <w:rtl/>
+        </w:rPr>
+        <w:t xml:space="preserve"> </w:t>
+      </w:r>
+      <w:r>
+        <w:rPr>
+          <w:rFonts w:ascii="Arial" w:hAnsi="Arial" w:cs="Arial"/>
+          <w:color w:val="000000"/>
+          <w:sz w:val="28"/>
+          <w:szCs w:val="28"/>
+          <w:rtl/>
+        </w:rPr>
+        <w:t>حيث عندما يريد التطبيق ان يتعامل مع التقويم نتأكد من وجود نسخة واحد وواحد فقط من التقويم</w:t>
+      </w:r>
+      <w:r>
+        <w:rPr>
+          <w:rFonts w:ascii="Arial" w:hAnsi="Arial" w:cs="Arial" w:hint="cs"/>
+          <w:color w:val="000000"/>
+          <w:sz w:val="28"/>
+          <w:szCs w:val="28"/>
+          <w:rtl/>
+        </w:rPr>
+        <w:t xml:space="preserve"> </w:t>
+      </w:r>
+      <w:r>
+        <w:rPr>
+          <w:rFonts w:ascii="Arial" w:hAnsi="Arial" w:cs="Arial"/>
+          <w:color w:val="000000"/>
+          <w:sz w:val="28"/>
+          <w:szCs w:val="28"/>
+          <w:rtl/>
+        </w:rPr>
+        <w:t xml:space="preserve">من </w:t>
+      </w:r>
+      <w:r>
+        <w:rPr>
+          <w:rFonts w:ascii="Arial" w:hAnsi="Arial" w:cs="Arial" w:hint="cs"/>
+          <w:color w:val="000000"/>
+          <w:sz w:val="28"/>
+          <w:szCs w:val="28"/>
+          <w:rtl/>
+        </w:rPr>
+        <w:t xml:space="preserve">الصف </w:t>
+      </w:r>
+      <w:r>
+        <w:rPr>
+          <w:rFonts w:ascii="Arial" w:hAnsi="Arial" w:cs="Arial"/>
+          <w:color w:val="000000"/>
+          <w:sz w:val="28"/>
+          <w:szCs w:val="28"/>
+          <w:rtl/>
+        </w:rPr>
+        <w:t>حيث</w:t>
+      </w:r>
+      <w:r>
+        <w:rPr>
+          <w:rFonts w:ascii="Arial" w:hAnsi="Arial" w:cs="Arial"/>
+          <w:color w:val="000000"/>
+          <w:sz w:val="28"/>
+          <w:szCs w:val="28"/>
+          <w:rtl/>
+        </w:rPr>
+        <w:t xml:space="preserve"> يحتوي عل باني</w:t>
+      </w:r>
+      <w:r>
+        <w:rPr>
+          <w:rFonts w:ascii="Arial" w:hAnsi="Arial" w:cs="Arial"/>
+          <w:color w:val="000000"/>
+          <w:sz w:val="28"/>
+          <w:szCs w:val="28"/>
+        </w:rPr>
+        <w:t xml:space="preserve"> private </w:t>
+      </w:r>
+      <w:r>
+        <w:rPr>
+          <w:rFonts w:ascii="Arial" w:hAnsi="Arial" w:cs="Arial" w:hint="cs"/>
+          <w:color w:val="000000"/>
+          <w:sz w:val="28"/>
+          <w:szCs w:val="28"/>
+          <w:rtl/>
+          <w:lang w:bidi="ar-SY"/>
+        </w:rPr>
+        <w:t>ودوماً</w:t>
+      </w:r>
+      <w:r>
+        <w:rPr>
+          <w:rFonts w:ascii="Arial" w:hAnsi="Arial" w:cs="Arial"/>
+          <w:color w:val="000000"/>
+          <w:sz w:val="28"/>
+          <w:szCs w:val="28"/>
+          <w:rtl/>
+        </w:rPr>
+        <w:t xml:space="preserve"> يرد نفس النسخة</w:t>
+      </w:r>
+      <w:r>
+        <w:rPr>
+          <w:rFonts w:ascii="Arial" w:hAnsi="Arial" w:cs="Arial" w:hint="cs"/>
+          <w:color w:val="000000"/>
+          <w:sz w:val="28"/>
+          <w:szCs w:val="28"/>
+          <w:rtl/>
+        </w:rPr>
+        <w:t xml:space="preserve"> </w:t>
+      </w:r>
+      <w:r>
+        <w:rPr>
+          <w:rFonts w:ascii="Arial" w:hAnsi="Arial" w:cs="Arial"/>
+          <w:color w:val="000000"/>
+          <w:sz w:val="28"/>
+          <w:szCs w:val="28"/>
+          <w:rtl/>
+        </w:rPr>
+        <w:t>عن طريق</w:t>
+      </w:r>
+      <w:r>
+        <w:rPr>
+          <w:rFonts w:ascii="Arial" w:hAnsi="Arial" w:cs="Arial"/>
+          <w:color w:val="000000"/>
+          <w:sz w:val="28"/>
+          <w:szCs w:val="28"/>
+        </w:rPr>
+        <w:t xml:space="preserve"> Static Method </w:t>
+      </w:r>
+      <w:r>
+        <w:rPr>
+          <w:rFonts w:ascii="Arial" w:hAnsi="Arial" w:cs="Arial"/>
+          <w:color w:val="000000"/>
+          <w:sz w:val="28"/>
+          <w:szCs w:val="28"/>
+          <w:rtl/>
+        </w:rPr>
+        <w:t xml:space="preserve">وبذلك </w:t>
+      </w:r>
+      <w:r>
+        <w:rPr>
+          <w:rFonts w:ascii="Arial" w:hAnsi="Arial" w:cs="Arial" w:hint="cs"/>
+          <w:color w:val="000000"/>
+          <w:sz w:val="28"/>
+          <w:szCs w:val="28"/>
+          <w:rtl/>
+        </w:rPr>
+        <w:t>نضمن</w:t>
+      </w:r>
+      <w:r>
+        <w:rPr>
+          <w:rFonts w:ascii="Arial" w:hAnsi="Arial" w:cs="Arial"/>
+          <w:color w:val="000000"/>
+          <w:sz w:val="28"/>
+          <w:szCs w:val="28"/>
+          <w:rtl/>
+        </w:rPr>
+        <w:t xml:space="preserve"> وجود نسخة واحدة من التقويم طول</w:t>
+      </w:r>
+      <w:r>
+        <w:rPr>
+          <w:rFonts w:ascii="Arial" w:hAnsi="Arial" w:cs="Arial" w:hint="cs"/>
+          <w:color w:val="000000"/>
+          <w:sz w:val="28"/>
+          <w:szCs w:val="28"/>
+          <w:rtl/>
+        </w:rPr>
+        <w:t xml:space="preserve"> </w:t>
+      </w:r>
+      <w:r>
+        <w:rPr>
+          <w:rFonts w:ascii="Arial" w:hAnsi="Arial" w:cs="Arial"/>
+          <w:color w:val="000000"/>
+          <w:sz w:val="28"/>
+          <w:szCs w:val="28"/>
+          <w:rtl/>
+        </w:rPr>
+        <w:t>فترة حياة البرنامج</w:t>
+      </w:r>
+      <w:r>
+        <w:rPr>
+          <w:rFonts w:ascii="Arial" w:hAnsi="Arial" w:cs="Arial" w:hint="cs"/>
+          <w:color w:val="000000"/>
+          <w:sz w:val="28"/>
+          <w:szCs w:val="28"/>
+          <w:rtl/>
+        </w:rPr>
+        <w:t>.</w:t>
+      </w:r>
+    </w:p>
+    <w:p>
+      <w:pPr>
+        <w:pStyle w:val="ListParagraph"/>
+        <w:bidi/>
+        <w:ind w:left="0"/>
         <w:jc w:val="center"/>
         <w:rPr>
           <w:sz w:val="28"/>
           <w:szCs w:val="28"/>
-          <w:rtl/>
-          <w:lang w:bidi="ar-SY"/>
-        </w:rPr>
-      </w:pPr>
+          <w:lang w:bidi="ar-SY"/>
+        </w:rPr>
+      </w:pPr>
+      <w:r>
+        <w:rPr>
+          <w:noProof/>
+          <w:sz w:val="28"/>
+          <w:szCs w:val="28"/>
+          <w:rtl/>
+        </w:rPr>
+        <w:drawing>
+          <wp:inline distT="0" distB="0" distL="0" distR="0">
+            <wp:extent cx="3328416" cy="1928774"/>
+            <wp:effectExtent l="0" t="0" r="5715" b="0"/>
+            <wp:docPr id="2" name="Picture 2"/>
+            <wp:cNvGraphicFramePr>
+              <a:graphicFrameLocks xmlns:a="http://schemas.openxmlformats.org/drawingml/2006/main" noChangeAspect="1"/>
+            </wp:cNvGraphicFramePr>
+            <a:graphic xmlns:a="http://schemas.openxmlformats.org/drawingml/2006/main">
+              <a:graphicData uri="http://schemas.openxmlformats.org/drawingml/2006/picture">
+                <pic:pic xmlns:pic="http://schemas.openxmlformats.org/drawingml/2006/picture">
+                  <pic:nvPicPr>
+                    <pic:cNvPr id="2" name="EC818D7.tmp"/>
+                    <pic:cNvPicPr/>
+                  </pic:nvPicPr>
+                  <pic:blipFill>
+                    <a:blip r:embed="rId9">
+                      <a:extLst>
+                        <a:ext uri="{28A0092B-C50C-407E-A947-70E740481C1C}">
+                          <a14:useLocalDpi xmlns:a14="http://schemas.microsoft.com/office/drawing/2010/main" val="0"/>
+                        </a:ext>
+                      </a:extLst>
+                    </a:blip>
+                    <a:stretch>
+                      <a:fillRect/>
+                    </a:stretch>
+                  </pic:blipFill>
+                  <pic:spPr>
+                    <a:xfrm>
+                      <a:off x="0" y="0"/>
+                      <a:ext cx="3339911" cy="1935435"/>
+                    </a:xfrm>
+                    <a:prstGeom prst="rect">
+                      <a:avLst/>
+                    </a:prstGeom>
+                  </pic:spPr>
+                </pic:pic>
+              </a:graphicData>
+            </a:graphic>
+          </wp:inline>
+        </w:drawing>
+      </w:r>
+    </w:p>
+    <w:p>
+      <w:pPr>
+        <w:pStyle w:val="ListParagraph"/>
+        <w:bidi/>
+        <w:ind w:left="0"/>
+        <w:rPr>
+          <w:sz w:val="28"/>
+          <w:szCs w:val="28"/>
+          <w:rtl/>
+          <w:lang w:bidi="ar-SY"/>
+        </w:rPr>
+      </w:pPr>
+      <w:bookmarkStart w:id="0" w:name="_GoBack"/>
+      <w:bookmarkEnd w:id="0"/>
     </w:p>
     <w:sectPr>
       <w:pgSz w:w="12240" w:h="15840"/>

</xml_diff>

<commit_message>
add class diagram to question 4 & 5
</commit_message>
<xml_diff>
--- a/Report.docx
+++ b/Report.docx
@@ -14636,6 +14636,85 @@
     </w:p>
     <w:p>
       <w:pPr>
+        <w:pStyle w:val="ListParagraph"/>
+        <w:bidi/>
+        <w:ind w:left="0"/>
+        <w:rPr>
+          <w:rFonts w:asciiTheme="majorBidi" w:hAnsiTheme="majorBidi" w:cstheme="majorBidi"/>
+          <w:sz w:val="28"/>
+          <w:szCs w:val="28"/>
+          <w:rtl/>
+          <w:lang w:bidi="ar-SY"/>
+        </w:rPr>
+      </w:pPr>
+    </w:p>
+    <w:p>
+      <w:pPr>
+        <w:pStyle w:val="ListParagraph"/>
+        <w:bidi/>
+        <w:ind w:left="0"/>
+        <w:jc w:val="center"/>
+        <w:rPr>
+          <w:rFonts w:asciiTheme="majorBidi" w:hAnsiTheme="majorBidi" w:cstheme="majorBidi"/>
+          <w:sz w:val="28"/>
+          <w:szCs w:val="28"/>
+          <w:rtl/>
+          <w:lang w:bidi="ar-SY"/>
+        </w:rPr>
+      </w:pPr>
+      <w:r>
+        <w:rPr>
+          <w:rFonts w:asciiTheme="majorBidi" w:hAnsiTheme="majorBidi" w:cstheme="majorBidi"/>
+          <w:noProof/>
+          <w:sz w:val="28"/>
+          <w:szCs w:val="28"/>
+          <w:rtl/>
+        </w:rPr>
+        <w:drawing>
+          <wp:inline distT="0" distB="0" distL="0" distR="0">
+            <wp:extent cx="4937760" cy="4162349"/>
+            <wp:effectExtent l="0" t="0" r="0" b="0"/>
+            <wp:docPr id="4" name="Picture 4"/>
+            <wp:cNvGraphicFramePr>
+              <a:graphicFrameLocks xmlns:a="http://schemas.openxmlformats.org/drawingml/2006/main" noChangeAspect="1"/>
+            </wp:cNvGraphicFramePr>
+            <a:graphic xmlns:a="http://schemas.openxmlformats.org/drawingml/2006/main">
+              <a:graphicData uri="http://schemas.openxmlformats.org/drawingml/2006/picture">
+                <pic:pic xmlns:pic="http://schemas.openxmlformats.org/drawingml/2006/picture">
+                  <pic:nvPicPr>
+                    <pic:cNvPr id="0" name="BPMN 2.0 - Page 1.jpeg"/>
+                    <pic:cNvPicPr/>
+                  </pic:nvPicPr>
+                  <pic:blipFill>
+                    <a:blip r:embed="rId11" cstate="print">
+                      <a:extLst>
+                        <a:ext uri="{28A0092B-C50C-407E-A947-70E740481C1C}">
+                          <a14:useLocalDpi xmlns:a14="http://schemas.microsoft.com/office/drawing/2010/main" val="0"/>
+                        </a:ext>
+                      </a:extLst>
+                    </a:blip>
+                    <a:stretch>
+                      <a:fillRect/>
+                    </a:stretch>
+                  </pic:blipFill>
+                  <pic:spPr>
+                    <a:xfrm>
+                      <a:off x="0" y="0"/>
+                      <a:ext cx="4938467" cy="4162945"/>
+                    </a:xfrm>
+                    <a:prstGeom prst="rect">
+                      <a:avLst/>
+                    </a:prstGeom>
+                  </pic:spPr>
+                </pic:pic>
+              </a:graphicData>
+            </a:graphic>
+          </wp:inline>
+        </w:drawing>
+      </w:r>
+    </w:p>
+    <w:p>
+      <w:pPr>
         <w:rPr>
           <w:rFonts w:asciiTheme="majorBidi" w:hAnsiTheme="majorBidi" w:cstheme="majorBidi"/>
           <w:sz w:val="28"/>
@@ -17585,6 +17664,120 @@
     </w:p>
     <w:p>
       <w:pPr>
+        <w:pStyle w:val="ListParagraph"/>
+        <w:bidi/>
+        <w:ind w:left="0"/>
+        <w:rPr>
+          <w:rFonts w:asciiTheme="majorBidi" w:hAnsiTheme="majorBidi" w:cstheme="majorBidi"/>
+          <w:sz w:val="28"/>
+          <w:szCs w:val="28"/>
+          <w:lang w:bidi="ar-SY"/>
+        </w:rPr>
+      </w:pPr>
+    </w:p>
+    <w:p>
+      <w:pPr>
+        <w:pStyle w:val="ListParagraph"/>
+        <w:bidi/>
+        <w:ind w:left="0"/>
+        <w:jc w:val="center"/>
+        <w:rPr>
+          <w:rFonts w:asciiTheme="majorBidi" w:hAnsiTheme="majorBidi" w:cstheme="majorBidi"/>
+          <w:sz w:val="28"/>
+          <w:szCs w:val="28"/>
+          <w:rtl/>
+          <w:lang w:bidi="ar-SY"/>
+        </w:rPr>
+      </w:pPr>
+      <w:bookmarkStart w:id="0" w:name="_GoBack"/>
+      <w:r>
+        <w:rPr>
+          <w:rFonts w:asciiTheme="majorBidi" w:hAnsiTheme="majorBidi" w:cstheme="majorBidi" w:hint="cs"/>
+          <w:noProof/>
+          <w:sz w:val="28"/>
+          <w:szCs w:val="28"/>
+          <w:rtl/>
+        </w:rPr>
+        <w:drawing>
+          <wp:inline distT="0" distB="0" distL="0" distR="0">
+            <wp:extent cx="5647334" cy="3738067"/>
+            <wp:effectExtent l="0" t="0" r="0" b="0"/>
+            <wp:docPr id="7" name="Picture 7"/>
+            <wp:cNvGraphicFramePr>
+              <a:graphicFrameLocks xmlns:a="http://schemas.openxmlformats.org/drawingml/2006/main" noChangeAspect="1"/>
+            </wp:cNvGraphicFramePr>
+            <a:graphic xmlns:a="http://schemas.openxmlformats.org/drawingml/2006/main">
+              <a:graphicData uri="http://schemas.openxmlformats.org/drawingml/2006/picture">
+                <pic:pic xmlns:pic="http://schemas.openxmlformats.org/drawingml/2006/picture">
+                  <pic:nvPicPr>
+                    <pic:cNvPr id="0" name="d.jpg"/>
+                    <pic:cNvPicPr/>
+                  </pic:nvPicPr>
+                  <pic:blipFill rotWithShape="1">
+                    <a:blip r:embed="rId12">
+                      <a:extLst>
+                        <a:ext uri="{28A0092B-C50C-407E-A947-70E740481C1C}">
+                          <a14:useLocalDpi xmlns:a14="http://schemas.microsoft.com/office/drawing/2010/main" val="0"/>
+                        </a:ext>
+                      </a:extLst>
+                    </a:blip>
+                    <a:srcRect l="20672" t="54936" r="10666"/>
+                    <a:stretch/>
+                  </pic:blipFill>
+                  <pic:spPr bwMode="auto">
+                    <a:xfrm>
+                      <a:off x="0" y="0"/>
+                      <a:ext cx="5646113" cy="3737259"/>
+                    </a:xfrm>
+                    <a:prstGeom prst="rect">
+                      <a:avLst/>
+                    </a:prstGeom>
+                    <a:ln>
+                      <a:noFill/>
+                    </a:ln>
+                    <a:extLst>
+                      <a:ext uri="{53640926-AAD7-44D8-BBD7-CCE9431645EC}">
+                        <a14:shadowObscured xmlns:a14="http://schemas.microsoft.com/office/drawing/2010/main"/>
+                      </a:ext>
+                    </a:extLst>
+                  </pic:spPr>
+                </pic:pic>
+              </a:graphicData>
+            </a:graphic>
+          </wp:inline>
+        </w:drawing>
+      </w:r>
+      <w:bookmarkEnd w:id="0"/>
+    </w:p>
+    <w:p>
+      <w:pPr>
+        <w:pStyle w:val="ListParagraph"/>
+        <w:bidi/>
+        <w:ind w:left="0"/>
+        <w:rPr>
+          <w:rFonts w:asciiTheme="majorBidi" w:hAnsiTheme="majorBidi" w:cstheme="majorBidi"/>
+          <w:sz w:val="28"/>
+          <w:szCs w:val="28"/>
+          <w:rtl/>
+          <w:lang w:bidi="ar-SY"/>
+        </w:rPr>
+      </w:pPr>
+    </w:p>
+    <w:p>
+      <w:pPr>
+        <w:pStyle w:val="ListParagraph"/>
+        <w:bidi/>
+        <w:ind w:left="0"/>
+        <w:rPr>
+          <w:rFonts w:asciiTheme="majorBidi" w:hAnsiTheme="majorBidi" w:cstheme="majorBidi"/>
+          <w:sz w:val="28"/>
+          <w:szCs w:val="28"/>
+          <w:lang w:bidi="ar-SY"/>
+        </w:rPr>
+      </w:pPr>
+    </w:p>
+    <w:p>
+      <w:pPr>
         <w:rPr>
           <w:rFonts w:asciiTheme="majorBidi" w:hAnsiTheme="majorBidi" w:cstheme="majorBidi"/>
           <w:sz w:val="28"/>
@@ -21849,8 +22042,6 @@
           <w:lang w:bidi="ar-SY"/>
         </w:rPr>
       </w:pPr>
-      <w:bookmarkStart w:id="0" w:name="_GoBack"/>
-      <w:bookmarkEnd w:id="0"/>
     </w:p>
     <w:sectPr>
       <w:pgSz w:w="12240" w:h="15840"/>

</xml_diff>